<commit_message>
Add Software flowcharts and update EER diagram
</commit_message>
<xml_diff>
--- a/Diagrams/EER_Diagram/EER Diagram.docx
+++ b/Diagrams/EER_Diagram/EER Diagram.docx
@@ -35,8 +35,6 @@
           <w:lang w:val="en-US"/>
         </w:rPr>
       </w:pPr>
-      <w:bookmarkStart w:id="0" w:name="_GoBack"/>
-      <w:bookmarkEnd w:id="0"/>
     </w:p>
     <w:p>
       <w:pPr>
@@ -69,6 +67,8 @@
           <w:lang w:val="en-US"/>
         </w:rPr>
       </w:pPr>
+      <w:bookmarkStart w:id="0" w:name="_GoBack"/>
+      <w:bookmarkEnd w:id="0"/>
     </w:p>
     <w:p>
       <w:pPr>
@@ -205,7 +205,7 @@
           </mc:Choice>
           <mc:Fallback>
             <w:pict>
-              <v:shape id="_x0000_s1026" o:spid="_x0000_s1026" o:spt="202" type="#_x0000_t202" style="position:absolute;left:0pt;margin-left:347.85pt;margin-top:9.1pt;height:28.95pt;width:74.25pt;z-index:251664384;mso-width-relative:page;mso-height-relative:page;" fillcolor="#DEEBF7 [660]" filled="t" stroked="t" coordsize="21600,21600" o:gfxdata="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">
+              <v:shape id="_x0000_s1026" o:spid="_x0000_s1026" o:spt="202" type="#_x0000_t202" style="position:absolute;left:0pt;margin-left:347.85pt;margin-top:9.1pt;height:28.95pt;width:74.25pt;z-index:251664384;mso-width-relative:page;mso-height-relative:page;" fillcolor="#DEEBF7 [660]" filled="t" stroked="t" coordsize="21600,21600" o:gfxdata="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">
                 <v:fill on="t" focussize="0,0"/>
                 <v:stroke weight="0.5pt" color="#000000 [3204]" joinstyle="round"/>
                 <v:imagedata o:title=""/>
@@ -836,7 +836,7 @@
           </mc:Choice>
           <mc:Fallback>
             <w:pict>
-              <v:shape id="_x0000_s1026" o:spid="_x0000_s1026" o:spt="32" type="#_x0000_t32" style="position:absolute;left:0pt;flip:x;margin-left:18.45pt;margin-top:4.4pt;height:75.4pt;width:351.2pt;z-index:251698176;mso-width-relative:page;mso-height-relative:page;" filled="f" stroked="t" coordsize="21600,21600" o:gfxdata="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">
+              <v:shape id="_x0000_s1026" o:spid="_x0000_s1026" o:spt="32" type="#_x0000_t32" style="position:absolute;left:0pt;flip:x;margin-left:18.45pt;margin-top:4.4pt;height:75.4pt;width:351.2pt;z-index:251698176;mso-width-relative:page;mso-height-relative:page;" filled="f" stroked="t" coordsize="21600,21600" o:gfxdata="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">
                 <v:fill on="f" focussize="0,0"/>
                 <v:stroke weight="1.5pt" color="#000000 [3213]" miterlimit="8" joinstyle="miter" endarrow="open"/>
                 <v:imagedata o:title=""/>
@@ -963,6 +963,7 @@
                                 <w:rFonts w:hint="default"/>
                                 <w:sz w:val="28"/>
                                 <w:szCs w:val="28"/>
+                                <w:u w:val="single"/>
                                 <w:lang w:val="en-US"/>
                               </w:rPr>
                               <w:t>Device_ID</w:t>
@@ -981,7 +982,7 @@
           </mc:Choice>
           <mc:Fallback>
             <w:pict>
-              <v:shape id="_x0000_s1026" o:spid="_x0000_s1026" o:spt="202" type="#_x0000_t202" style="position:absolute;left:0pt;margin-left:-18.7pt;margin-top:21.2pt;height:28.95pt;width:74.25pt;z-index:251667456;mso-width-relative:page;mso-height-relative:page;" fillcolor="#DEEBF7 [660]" filled="t" stroked="t" coordsize="21600,21600" o:gfxdata="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">
+              <v:shape id="_x0000_s1026" o:spid="_x0000_s1026" o:spt="202" type="#_x0000_t202" style="position:absolute;left:0pt;margin-left:-18.7pt;margin-top:21.2pt;height:28.95pt;width:74.25pt;z-index:251667456;mso-width-relative:page;mso-height-relative:page;" fillcolor="#DEEBF7 [660]" filled="t" stroked="t" coordsize="21600,21600" o:gfxdata="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">
                 <v:fill on="t" focussize="0,0"/>
                 <v:stroke weight="0.5pt" color="#000000 [3204]" joinstyle="round"/>
                 <v:imagedata o:title=""/>
@@ -1002,6 +1003,7 @@
                           <w:rFonts w:hint="default"/>
                           <w:sz w:val="28"/>
                           <w:szCs w:val="28"/>
+                          <w:u w:val="single"/>
                           <w:lang w:val="en-US"/>
                         </w:rPr>
                         <w:t>Device_ID</w:t>

</xml_diff>

<commit_message>
modified primary key of eer
</commit_message>
<xml_diff>
--- a/Diagrams/EER_Diagram/EER Diagram.docx
+++ b/Diagrams/EER_Diagram/EER Diagram.docx
@@ -67,8 +67,6 @@
           <w:lang w:val="en-US"/>
         </w:rPr>
       </w:pPr>
-      <w:bookmarkStart w:id="0" w:name="_GoBack"/>
-      <w:bookmarkEnd w:id="0"/>
     </w:p>
     <w:p>
       <w:pPr>
@@ -123,10 +121,10 @@
               <wp:anchor distT="0" distB="0" distL="114300" distR="114300" simplePos="0" relativeHeight="251664384" behindDoc="0" locked="0" layoutInCell="1" allowOverlap="1">
                 <wp:simplePos x="0" y="0"/>
                 <wp:positionH relativeFrom="column">
-                  <wp:posOffset>4417695</wp:posOffset>
+                  <wp:posOffset>4403725</wp:posOffset>
                 </wp:positionH>
                 <wp:positionV relativeFrom="paragraph">
-                  <wp:posOffset>115570</wp:posOffset>
+                  <wp:posOffset>102235</wp:posOffset>
                 </wp:positionV>
                 <wp:extent cx="942975" cy="367665"/>
                 <wp:effectExtent l="4445" t="5080" r="12700" b="8255"/>
@@ -205,7 +203,7 @@
           </mc:Choice>
           <mc:Fallback>
             <w:pict>
-              <v:shape id="_x0000_s1026" o:spid="_x0000_s1026" o:spt="202" type="#_x0000_t202" style="position:absolute;left:0pt;margin-left:347.85pt;margin-top:9.1pt;height:28.95pt;width:74.25pt;z-index:251664384;mso-width-relative:page;mso-height-relative:page;" fillcolor="#DEEBF7 [660]" filled="t" stroked="t" coordsize="21600,21600" o:gfxdata="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">
+              <v:shape id="_x0000_s1026" o:spid="_x0000_s1026" o:spt="202" type="#_x0000_t202" style="position:absolute;left:0pt;margin-left:346.75pt;margin-top:8.05pt;height:28.95pt;width:74.25pt;z-index:251664384;mso-width-relative:page;mso-height-relative:page;" fillcolor="#DEEBF7 [660]" filled="t" stroked="t" coordsize="21600,21600" o:gfxdata="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">
                 <v:fill on="t" focussize="0,0"/>
                 <v:stroke weight="0.5pt" color="#000000 [3204]" joinstyle="round"/>
                 <v:imagedata o:title=""/>
@@ -229,6 +227,135 @@
                           <w:lang w:val="en-US"/>
                         </w:rPr>
                         <w:t>Device_ID</w:t>
+                      </w:r>
+                    </w:p>
+                  </w:txbxContent>
+                </v:textbox>
+              </v:shape>
+            </w:pict>
+          </mc:Fallback>
+        </mc:AlternateContent>
+      </w:r>
+      <w:r>
+        <w:rPr>
+          <w:sz w:val="20"/>
+        </w:rPr>
+        <mc:AlternateContent>
+          <mc:Choice Requires="wps">
+            <w:drawing>
+              <wp:anchor distT="0" distB="0" distL="114300" distR="114300" simplePos="0" relativeHeight="251658240" behindDoc="0" locked="0" layoutInCell="1" allowOverlap="1">
+                <wp:simplePos x="0" y="0"/>
+                <wp:positionH relativeFrom="column">
+                  <wp:posOffset>-196215</wp:posOffset>
+                </wp:positionH>
+                <wp:positionV relativeFrom="paragraph">
+                  <wp:posOffset>109220</wp:posOffset>
+                </wp:positionV>
+                <wp:extent cx="1241425" cy="367665"/>
+                <wp:effectExtent l="4445" t="4445" r="19050" b="8890"/>
+                <wp:wrapNone/>
+                <wp:docPr id="2" name="Text Box 2"/>
+                <wp:cNvGraphicFramePr/>
+                <a:graphic xmlns:a="http://schemas.openxmlformats.org/drawingml/2006/main">
+                  <a:graphicData uri="http://schemas.microsoft.com/office/word/2010/wordprocessingShape">
+                    <wps:wsp>
+                      <wps:cNvSpPr txBox="1"/>
+                      <wps:spPr>
+                        <a:xfrm>
+                          <a:off x="939800" y="1170940"/>
+                          <a:ext cx="1241425" cy="367665"/>
+                        </a:xfrm>
+                        <a:prstGeom prst="rect">
+                          <a:avLst/>
+                        </a:prstGeom>
+                        <a:solidFill>
+                          <a:schemeClr val="accent1">
+                            <a:lumMod val="20000"/>
+                            <a:lumOff val="80000"/>
+                          </a:schemeClr>
+                        </a:solidFill>
+                        <a:ln w="6350">
+                          <a:solidFill>
+                            <a:prstClr val="black"/>
+                          </a:solidFill>
+                        </a:ln>
+                      </wps:spPr>
+                      <wps:style>
+                        <a:lnRef idx="0">
+                          <a:schemeClr val="accent1"/>
+                        </a:lnRef>
+                        <a:fillRef idx="0">
+                          <a:schemeClr val="accent1"/>
+                        </a:fillRef>
+                        <a:effectRef idx="0">
+                          <a:schemeClr val="accent1"/>
+                        </a:effectRef>
+                        <a:fontRef idx="minor">
+                          <a:schemeClr val="dk1"/>
+                        </a:fontRef>
+                      </wps:style>
+                      <wps:txbx>
+                        <w:txbxContent>
+                          <w:p>
+                            <w:pPr>
+                              <w:rPr>
+                                <w:rFonts w:hint="default"/>
+                                <w:sz w:val="28"/>
+                                <w:szCs w:val="28"/>
+                                <w:u w:val="none"/>
+                                <w:lang w:val="en-US"/>
+                              </w:rPr>
+                            </w:pPr>
+                            <w:r>
+                              <w:rPr>
+                                <w:rFonts w:hint="default"/>
+                                <w:sz w:val="28"/>
+                                <w:szCs w:val="28"/>
+                                <w:u w:val="none"/>
+                                <w:lang w:val="en-US"/>
+                              </w:rPr>
+                              <w:t>User_Name</w:t>
+                            </w:r>
+                          </w:p>
+                        </w:txbxContent>
+                      </wps:txbx>
+                      <wps:bodyPr rot="0" spcFirstLastPara="0" vertOverflow="overflow" horzOverflow="overflow" vert="horz" wrap="square" lIns="91440" tIns="45720" rIns="91440" bIns="45720" numCol="1" spcCol="0" rtlCol="0" fromWordArt="0" anchor="t" anchorCtr="0" forceAA="0" compatLnSpc="1">
+                        <a:noAutofit/>
+                      </wps:bodyPr>
+                    </wps:wsp>
+                  </a:graphicData>
+                </a:graphic>
+              </wp:anchor>
+            </w:drawing>
+          </mc:Choice>
+          <mc:Fallback>
+            <w:pict>
+              <v:shape id="_x0000_s1026" o:spid="_x0000_s1026" o:spt="202" type="#_x0000_t202" style="position:absolute;left:0pt;margin-left:-15.45pt;margin-top:8.6pt;height:28.95pt;width:97.75pt;z-index:251658240;mso-width-relative:page;mso-height-relative:page;" fillcolor="#DEEBF7 [660]" filled="t" stroked="t" coordsize="21600,21600" o:gfxdata="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">
+                <v:fill on="t" focussize="0,0"/>
+                <v:stroke weight="0.5pt" color="#000000 [3204]" joinstyle="round"/>
+                <v:imagedata o:title=""/>
+                <o:lock v:ext="edit" aspectratio="f"/>
+                <v:textbox>
+                  <w:txbxContent>
+                    <w:p>
+                      <w:pPr>
+                        <w:rPr>
+                          <w:rFonts w:hint="default"/>
+                          <w:sz w:val="28"/>
+                          <w:szCs w:val="28"/>
+                          <w:u w:val="none"/>
+                          <w:lang w:val="en-US"/>
+                        </w:rPr>
+                      </w:pPr>
+                      <w:r>
+                        <w:rPr>
+                          <w:rFonts w:hint="default"/>
+                          <w:sz w:val="28"/>
+                          <w:szCs w:val="28"/>
+                          <w:u w:val="none"/>
+                          <w:lang w:val="en-US"/>
+                        </w:rPr>
+                        <w:t>User_Name</w:t>
                       </w:r>
                     </w:p>
                   </w:txbxContent>
@@ -556,7 +683,7 @@
                                 <w:rFonts w:hint="default"/>
                                 <w:sz w:val="28"/>
                                 <w:szCs w:val="28"/>
-                                <w:u w:val="single"/>
+                                <w:u w:val="none"/>
                                 <w:lang w:val="en-US"/>
                               </w:rPr>
                             </w:pPr>
@@ -565,7 +692,7 @@
                                 <w:rFonts w:hint="default"/>
                                 <w:sz w:val="28"/>
                                 <w:szCs w:val="28"/>
-                                <w:u w:val="single"/>
+                                <w:u w:val="none"/>
                                 <w:lang w:val="en-US"/>
                               </w:rPr>
                               <w:t>Password</w:t>
@@ -597,7 +724,7 @@
                           <w:rFonts w:hint="default"/>
                           <w:sz w:val="28"/>
                           <w:szCs w:val="28"/>
-                          <w:u w:val="single"/>
+                          <w:u w:val="none"/>
                           <w:lang w:val="en-US"/>
                         </w:rPr>
                       </w:pPr>
@@ -606,7 +733,7 @@
                           <w:rFonts w:hint="default"/>
                           <w:sz w:val="28"/>
                           <w:szCs w:val="28"/>
-                          <w:u w:val="single"/>
+                          <w:u w:val="none"/>
                           <w:lang w:val="en-US"/>
                         </w:rPr>
                         <w:t>Password</w:t>
@@ -619,6 +746,22 @@
           </mc:Fallback>
         </mc:AlternateContent>
       </w:r>
+    </w:p>
+    <w:p>
+      <w:pPr>
+        <w:rPr>
+          <w:rFonts w:hint="default"/>
+          <w:lang w:val="en-US"/>
+        </w:rPr>
+      </w:pPr>
+    </w:p>
+    <w:p>
+      <w:pPr>
+        <w:rPr>
+          <w:rFonts w:hint="default"/>
+          <w:lang w:val="en-US"/>
+        </w:rPr>
+      </w:pPr>
       <w:r>
         <w:rPr>
           <w:sz w:val="20"/>
@@ -626,85 +769,47 @@
         <mc:AlternateContent>
           <mc:Choice Requires="wps">
             <w:drawing>
-              <wp:anchor distT="0" distB="0" distL="114300" distR="114300" simplePos="0" relativeHeight="251658240" behindDoc="0" locked="0" layoutInCell="1" allowOverlap="1">
+              <wp:anchor distT="0" distB="0" distL="114300" distR="114300" simplePos="0" relativeHeight="251700224" behindDoc="0" locked="0" layoutInCell="1" allowOverlap="1">
                 <wp:simplePos x="0" y="0"/>
                 <wp:positionH relativeFrom="column">
-                  <wp:posOffset>-203200</wp:posOffset>
+                  <wp:posOffset>-168910</wp:posOffset>
                 </wp:positionH>
                 <wp:positionV relativeFrom="paragraph">
-                  <wp:posOffset>102235</wp:posOffset>
+                  <wp:posOffset>80645</wp:posOffset>
                 </wp:positionV>
-                <wp:extent cx="1241425" cy="367665"/>
-                <wp:effectExtent l="4445" t="4445" r="19050" b="8890"/>
+                <wp:extent cx="2092325" cy="13970"/>
+                <wp:effectExtent l="0" t="0" r="0" b="0"/>
                 <wp:wrapNone/>
-                <wp:docPr id="2" name="Text Box 2"/>
+                <wp:docPr id="6" name="Straight Connector 6"/>
                 <wp:cNvGraphicFramePr/>
                 <a:graphic xmlns:a="http://schemas.openxmlformats.org/drawingml/2006/main">
                   <a:graphicData uri="http://schemas.microsoft.com/office/word/2010/wordprocessingShape">
                     <wps:wsp>
-                      <wps:cNvSpPr txBox="1"/>
+                      <wps:cNvCnPr/>
                       <wps:spPr>
-                        <a:xfrm>
-                          <a:off x="939800" y="1170940"/>
-                          <a:ext cx="1241425" cy="367665"/>
+                        <a:xfrm flipV="1">
+                          <a:off x="1106170" y="3276600"/>
+                          <a:ext cx="2092325" cy="13970"/>
                         </a:xfrm>
-                        <a:prstGeom prst="rect">
+                        <a:prstGeom prst="line">
                           <a:avLst/>
                         </a:prstGeom>
-                        <a:solidFill>
-                          <a:schemeClr val="accent1">
-                            <a:lumMod val="20000"/>
-                            <a:lumOff val="80000"/>
-                          </a:schemeClr>
-                        </a:solidFill>
-                        <a:ln w="6350">
-                          <a:solidFill>
-                            <a:prstClr val="black"/>
-                          </a:solidFill>
-                        </a:ln>
                       </wps:spPr>
                       <wps:style>
-                        <a:lnRef idx="0">
-                          <a:schemeClr val="accent1"/>
+                        <a:lnRef idx="3">
+                          <a:schemeClr val="dk1"/>
                         </a:lnRef>
                         <a:fillRef idx="0">
-                          <a:schemeClr val="accent1"/>
+                          <a:schemeClr val="dk1"/>
                         </a:fillRef>
-                        <a:effectRef idx="0">
-                          <a:schemeClr val="accent1"/>
+                        <a:effectRef idx="2">
+                          <a:schemeClr val="dk1"/>
                         </a:effectRef>
                         <a:fontRef idx="minor">
-                          <a:schemeClr val="dk1"/>
+                          <a:schemeClr val="tx1"/>
                         </a:fontRef>
                       </wps:style>
-                      <wps:txbx>
-                        <w:txbxContent>
-                          <w:p>
-                            <w:pPr>
-                              <w:rPr>
-                                <w:rFonts w:hint="default"/>
-                                <w:sz w:val="28"/>
-                                <w:szCs w:val="28"/>
-                                <w:u w:val="single"/>
-                                <w:lang w:val="en-US"/>
-                              </w:rPr>
-                            </w:pPr>
-                            <w:r>
-                              <w:rPr>
-                                <w:rFonts w:hint="default"/>
-                                <w:sz w:val="28"/>
-                                <w:szCs w:val="28"/>
-                                <w:u w:val="single"/>
-                                <w:lang w:val="en-US"/>
-                              </w:rPr>
-                              <w:t>User_Name</w:t>
-                            </w:r>
-                          </w:p>
-                        </w:txbxContent>
-                      </wps:txbx>
-                      <wps:bodyPr rot="0" spcFirstLastPara="0" vertOverflow="overflow" horzOverflow="overflow" vert="horz" wrap="square" lIns="91440" tIns="45720" rIns="91440" bIns="45720" numCol="1" spcCol="0" rtlCol="0" fromWordArt="0" anchor="t" anchorCtr="0" forceAA="0" compatLnSpc="1">
-                        <a:noAutofit/>
-                      </wps:bodyPr>
+                      <wps:bodyPr/>
                     </wps:wsp>
                   </a:graphicData>
                 </a:graphic>
@@ -713,57 +818,82 @@
           </mc:Choice>
           <mc:Fallback>
             <w:pict>
-              <v:shape id="_x0000_s1026" o:spid="_x0000_s1026" o:spt="202" type="#_x0000_t202" style="position:absolute;left:0pt;margin-left:-16pt;margin-top:8.05pt;height:28.95pt;width:97.75pt;z-index:251658240;mso-width-relative:page;mso-height-relative:page;" fillcolor="#DEEBF7 [660]" filled="t" stroked="t" coordsize="21600,21600" o:gfxdata="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">
-                <v:fill on="t" focussize="0,0"/>
-                <v:stroke weight="0.5pt" color="#000000 [3204]" joinstyle="round"/>
+              <v:line id="_x0000_s1026" o:spid="_x0000_s1026" o:spt="20" style="position:absolute;left:0pt;flip:y;margin-left:-13.3pt;margin-top:6.35pt;height:1.1pt;width:164.75pt;z-index:251700224;mso-width-relative:page;mso-height-relative:page;" filled="f" stroked="t" coordsize="21600,21600" o:gfxdata="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">
+                <v:fill on="f" focussize="0,0"/>
+                <v:stroke weight="1.5pt" color="#000000 [3200]" miterlimit="8" joinstyle="miter"/>
                 <v:imagedata o:title=""/>
                 <o:lock v:ext="edit" aspectratio="f"/>
-                <v:textbox>
-                  <w:txbxContent>
-                    <w:p>
-                      <w:pPr>
-                        <w:rPr>
-                          <w:rFonts w:hint="default"/>
-                          <w:sz w:val="28"/>
-                          <w:szCs w:val="28"/>
-                          <w:u w:val="single"/>
-                          <w:lang w:val="en-US"/>
-                        </w:rPr>
-                      </w:pPr>
-                      <w:r>
-                        <w:rPr>
-                          <w:rFonts w:hint="default"/>
-                          <w:sz w:val="28"/>
-                          <w:szCs w:val="28"/>
-                          <w:u w:val="single"/>
-                          <w:lang w:val="en-US"/>
-                        </w:rPr>
-                        <w:t>User_Name</w:t>
-                      </w:r>
-                    </w:p>
-                  </w:txbxContent>
-                </v:textbox>
-              </v:shape>
+              </v:line>
             </w:pict>
           </mc:Fallback>
         </mc:AlternateContent>
       </w:r>
-    </w:p>
-    <w:p>
-      <w:pPr>
-        <w:rPr>
-          <w:rFonts w:hint="default"/>
-          <w:lang w:val="en-US"/>
-        </w:rPr>
-      </w:pPr>
-    </w:p>
-    <w:p>
-      <w:pPr>
-        <w:rPr>
-          <w:rFonts w:hint="default"/>
-          <w:lang w:val="en-US"/>
-        </w:rPr>
-      </w:pPr>
+      <w:r>
+        <w:rPr>
+          <w:sz w:val="20"/>
+        </w:rPr>
+        <mc:AlternateContent>
+          <mc:Choice Requires="wps">
+            <w:drawing>
+              <wp:anchor distT="0" distB="0" distL="114300" distR="114300" simplePos="0" relativeHeight="251699200" behindDoc="0" locked="0" layoutInCell="1" allowOverlap="1">
+                <wp:simplePos x="0" y="0"/>
+                <wp:positionH relativeFrom="column">
+                  <wp:posOffset>-92075</wp:posOffset>
+                </wp:positionH>
+                <wp:positionV relativeFrom="paragraph">
+                  <wp:posOffset>80645</wp:posOffset>
+                </wp:positionV>
+                <wp:extent cx="6985" cy="13970"/>
+                <wp:effectExtent l="0" t="0" r="0" b="0"/>
+                <wp:wrapNone/>
+                <wp:docPr id="1" name="Straight Connector 1"/>
+                <wp:cNvGraphicFramePr/>
+                <a:graphic xmlns:a="http://schemas.openxmlformats.org/drawingml/2006/main">
+                  <a:graphicData uri="http://schemas.microsoft.com/office/word/2010/wordprocessingShape">
+                    <wps:wsp>
+                      <wps:cNvCnPr/>
+                      <wps:spPr>
+                        <a:xfrm flipH="1">
+                          <a:off x="1057910" y="3041015"/>
+                          <a:ext cx="6985" cy="13970"/>
+                        </a:xfrm>
+                        <a:prstGeom prst="line">
+                          <a:avLst/>
+                        </a:prstGeom>
+                      </wps:spPr>
+                      <wps:style>
+                        <a:lnRef idx="1">
+                          <a:schemeClr val="accent1"/>
+                        </a:lnRef>
+                        <a:fillRef idx="0">
+                          <a:schemeClr val="accent1"/>
+                        </a:fillRef>
+                        <a:effectRef idx="0">
+                          <a:schemeClr val="accent1"/>
+                        </a:effectRef>
+                        <a:fontRef idx="minor">
+                          <a:schemeClr val="tx1"/>
+                        </a:fontRef>
+                      </wps:style>
+                      <wps:bodyPr/>
+                    </wps:wsp>
+                  </a:graphicData>
+                </a:graphic>
+              </wp:anchor>
+            </w:drawing>
+          </mc:Choice>
+          <mc:Fallback>
+            <w:pict>
+              <v:line id="_x0000_s1026" o:spid="_x0000_s1026" o:spt="20" style="position:absolute;left:0pt;flip:x;margin-left:-7.25pt;margin-top:6.35pt;height:1.1pt;width:0.55pt;z-index:251699200;mso-width-relative:page;mso-height-relative:page;" filled="f" stroked="t" coordsize="21600,21600" o:gfxdata="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">
+                <v:fill on="f" focussize="0,0"/>
+                <v:stroke weight="0.5pt" color="#5B9BD5 [3204]" miterlimit="8" joinstyle="miter"/>
+                <v:imagedata o:title=""/>
+                <o:lock v:ext="edit" aspectratio="f"/>
+              </v:line>
+            </w:pict>
+          </mc:Fallback>
+        </mc:AlternateContent>
+      </w:r>
     </w:p>
     <w:p>
       <w:pPr>
@@ -889,6 +1019,8 @@
           <w:lang w:val="en-US"/>
         </w:rPr>
       </w:pPr>
+      <w:bookmarkStart w:id="0" w:name="_GoBack"/>
+      <w:bookmarkEnd w:id="0"/>
       <w:r>
         <w:rPr>
           <w:sz w:val="20"/>

</xml_diff>